<commit_message>
updated the Design Doc and addeed the BOM file
</commit_message>
<xml_diff>
--- a/Design Document.docx
+++ b/Design Document.docx
@@ -20,8 +20,9 @@
           <w:szCs w:val="20"/>
           <w:shd w:val="clear" w:color="auto" w:fill="FFFFFF"/>
         </w:rPr>
-        <w:t xml:space="preserve">Few </w:t>
-      </w:r>
+        <w:t>Few assumptions have been made in here based on the devices list and the work you guys do. I assume this system will be used to form a meatal sheet (</w:t>
+      </w:r>
+      <w:proofErr w:type="spellStart"/>
       <w:r>
         <w:rPr>
           <w:rFonts w:ascii="Helvetica" w:hAnsi="Helvetica" w:cs="Helvetica"/>
@@ -30,7 +31,99 @@
           <w:szCs w:val="20"/>
           <w:shd w:val="clear" w:color="auto" w:fill="FFFFFF"/>
         </w:rPr>
-        <w:t>assumptions</w:t>
+        <w:t>haha</w:t>
+      </w:r>
+      <w:proofErr w:type="spellEnd"/>
+      <w:r>
+        <w:rPr>
+          <w:rFonts w:ascii="Helvetica" w:hAnsi="Helvetica" w:cs="Helvetica"/>
+          <w:color w:val="1D2228"/>
+          <w:sz w:val="20"/>
+          <w:szCs w:val="20"/>
+          <w:shd w:val="clear" w:color="auto" w:fill="FFFFFF"/>
+        </w:rPr>
+        <w:t xml:space="preserve"> genius). the </w:t>
+      </w:r>
+      <w:r>
+        <w:rPr>
+          <w:rFonts w:ascii="Helvetica" w:hAnsi="Helvetica" w:cs="Helvetica"/>
+          <w:color w:val="1D2228"/>
+          <w:sz w:val="20"/>
+          <w:szCs w:val="20"/>
+          <w:shd w:val="clear" w:color="auto" w:fill="FFFFFF"/>
+        </w:rPr>
+        <w:t>Laser Scanner</w:t>
+      </w:r>
+      <w:r>
+        <w:rPr>
+          <w:rFonts w:ascii="Helvetica" w:hAnsi="Helvetica" w:cs="Helvetica"/>
+          <w:color w:val="1D2228"/>
+          <w:sz w:val="20"/>
+          <w:szCs w:val="20"/>
+          <w:shd w:val="clear" w:color="auto" w:fill="FFFFFF"/>
+        </w:rPr>
+        <w:t xml:space="preserve"> and the </w:t>
+      </w:r>
+      <w:r>
+        <w:rPr>
+          <w:rFonts w:ascii="Helvetica" w:hAnsi="Helvetica" w:cs="Helvetica"/>
+          <w:color w:val="1D2228"/>
+          <w:sz w:val="20"/>
+          <w:szCs w:val="20"/>
+          <w:shd w:val="clear" w:color="auto" w:fill="FFFFFF"/>
+        </w:rPr>
+        <w:t>Load Cell</w:t>
+      </w:r>
+      <w:r>
+        <w:rPr>
+          <w:rFonts w:ascii="Helvetica" w:hAnsi="Helvetica" w:cs="Helvetica"/>
+          <w:color w:val="1D2228"/>
+          <w:sz w:val="20"/>
+          <w:szCs w:val="20"/>
+          <w:shd w:val="clear" w:color="auto" w:fill="FFFFFF"/>
+        </w:rPr>
+        <w:t xml:space="preserve"> needs to give feedback about the accuracy over the metal sheet. </w:t>
+      </w:r>
+    </w:p>
+    <w:p>
+      <w:pPr>
+        <w:rPr>
+          <w:rFonts w:ascii="Helvetica" w:hAnsi="Helvetica" w:cs="Helvetica"/>
+          <w:color w:val="1D2228"/>
+          <w:sz w:val="20"/>
+          <w:szCs w:val="20"/>
+          <w:shd w:val="clear" w:color="auto" w:fill="FFFFFF"/>
+        </w:rPr>
+      </w:pPr>
+      <w:r>
+        <w:rPr>
+          <w:rFonts w:ascii="Helvetica" w:hAnsi="Helvetica" w:cs="Helvetica"/>
+          <w:color w:val="1D2228"/>
+          <w:sz w:val="20"/>
+          <w:szCs w:val="20"/>
+          <w:shd w:val="clear" w:color="auto" w:fill="FFFFFF"/>
+        </w:rPr>
+        <w:t xml:space="preserve">The </w:t>
+      </w:r>
+      <w:r>
+        <w:rPr>
+          <w:rFonts w:ascii="Helvetica" w:hAnsi="Helvetica" w:cs="Helvetica"/>
+          <w:color w:val="1D2228"/>
+          <w:sz w:val="20"/>
+          <w:szCs w:val="20"/>
+          <w:shd w:val="clear" w:color="auto" w:fill="FFFFFF"/>
+        </w:rPr>
+        <w:t>Hydraulic</w:t>
+      </w:r>
+      <w:r>
+        <w:rPr>
+          <w:rFonts w:ascii="Helvetica" w:hAnsi="Helvetica" w:cs="Helvetica"/>
+          <w:color w:val="1D2228"/>
+          <w:sz w:val="20"/>
+          <w:szCs w:val="20"/>
+          <w:shd w:val="clear" w:color="auto" w:fill="FFFFFF"/>
+        </w:rPr>
+        <w:t xml:space="preserve"> pump system is used to handle the fixture</w:t>
       </w:r>
       <w:r>
         <w:rPr>
@@ -42,241 +135,23 @@
         </w:rPr>
         <w:t xml:space="preserve"> </w:t>
       </w:r>
-      <w:r>
-        <w:rPr>
-          <w:rFonts w:ascii="Helvetica" w:hAnsi="Helvetica" w:cs="Helvetica"/>
-          <w:color w:val="1D2228"/>
-          <w:sz w:val="20"/>
-          <w:szCs w:val="20"/>
-          <w:shd w:val="clear" w:color="auto" w:fill="FFFFFF"/>
-        </w:rPr>
-        <w:t>have</w:t>
-      </w:r>
-      <w:r>
-        <w:rPr>
-          <w:rFonts w:ascii="Helvetica" w:hAnsi="Helvetica" w:cs="Helvetica"/>
-          <w:color w:val="1D2228"/>
-          <w:sz w:val="20"/>
-          <w:szCs w:val="20"/>
-          <w:shd w:val="clear" w:color="auto" w:fill="FFFFFF"/>
-        </w:rPr>
-        <w:t xml:space="preserve"> been made in here based on </w:t>
-      </w:r>
-      <w:r>
-        <w:rPr>
-          <w:rFonts w:ascii="Helvetica" w:hAnsi="Helvetica" w:cs="Helvetica"/>
-          <w:color w:val="1D2228"/>
-          <w:sz w:val="20"/>
-          <w:szCs w:val="20"/>
-          <w:shd w:val="clear" w:color="auto" w:fill="FFFFFF"/>
-        </w:rPr>
-        <w:t>the devices list</w:t>
-      </w:r>
-      <w:r>
-        <w:rPr>
-          <w:rFonts w:ascii="Helvetica" w:hAnsi="Helvetica" w:cs="Helvetica"/>
-          <w:color w:val="1D2228"/>
-          <w:sz w:val="20"/>
-          <w:szCs w:val="20"/>
-          <w:shd w:val="clear" w:color="auto" w:fill="FFFFFF"/>
-        </w:rPr>
-        <w:t xml:space="preserve"> and the work you guys do</w:t>
-      </w:r>
-      <w:r>
-        <w:rPr>
-          <w:rFonts w:ascii="Helvetica" w:hAnsi="Helvetica" w:cs="Helvetica"/>
-          <w:color w:val="1D2228"/>
-          <w:sz w:val="20"/>
-          <w:szCs w:val="20"/>
-          <w:shd w:val="clear" w:color="auto" w:fill="FFFFFF"/>
-        </w:rPr>
-        <w:t>.</w:t>
-      </w:r>
-      <w:r>
-        <w:rPr>
-          <w:rFonts w:ascii="Helvetica" w:hAnsi="Helvetica" w:cs="Helvetica"/>
-          <w:color w:val="1D2228"/>
-          <w:sz w:val="20"/>
-          <w:szCs w:val="20"/>
-          <w:shd w:val="clear" w:color="auto" w:fill="FFFFFF"/>
-        </w:rPr>
-        <w:t xml:space="preserve"> I assume this </w:t>
-      </w:r>
-      <w:r>
-        <w:rPr>
-          <w:rFonts w:ascii="Helvetica" w:hAnsi="Helvetica" w:cs="Helvetica"/>
-          <w:color w:val="1D2228"/>
-          <w:sz w:val="20"/>
-          <w:szCs w:val="20"/>
-          <w:shd w:val="clear" w:color="auto" w:fill="FFFFFF"/>
-        </w:rPr>
-        <w:t>system will be used to</w:t>
-      </w:r>
-      <w:r>
-        <w:rPr>
-          <w:rFonts w:ascii="Helvetica" w:hAnsi="Helvetica" w:cs="Helvetica"/>
-          <w:color w:val="1D2228"/>
-          <w:sz w:val="20"/>
-          <w:szCs w:val="20"/>
-          <w:shd w:val="clear" w:color="auto" w:fill="FFFFFF"/>
-        </w:rPr>
-        <w:t xml:space="preserve"> form a </w:t>
-      </w:r>
-      <w:r>
-        <w:rPr>
-          <w:rFonts w:ascii="Helvetica" w:hAnsi="Helvetica" w:cs="Helvetica"/>
-          <w:color w:val="1D2228"/>
-          <w:sz w:val="20"/>
-          <w:szCs w:val="20"/>
-          <w:shd w:val="clear" w:color="auto" w:fill="FFFFFF"/>
-        </w:rPr>
-        <w:t xml:space="preserve">meatal sheet (haha genius). </w:t>
-      </w:r>
-      <w:r>
-        <w:rPr>
-          <w:rFonts w:ascii="Helvetica" w:hAnsi="Helvetica" w:cs="Helvetica"/>
-          <w:color w:val="1D2228"/>
-          <w:sz w:val="20"/>
-          <w:szCs w:val="20"/>
-          <w:shd w:val="clear" w:color="auto" w:fill="FFFFFF"/>
-        </w:rPr>
-        <w:t xml:space="preserve">the </w:t>
-      </w:r>
-      <w:r>
-        <w:rPr>
-          <w:rFonts w:ascii="Helvetica" w:hAnsi="Helvetica" w:cs="Helvetica"/>
-          <w:color w:val="1D2228"/>
-          <w:sz w:val="20"/>
-          <w:szCs w:val="20"/>
-          <w:shd w:val="clear" w:color="auto" w:fill="FFFFFF"/>
-        </w:rPr>
-        <w:t>Laser Scanner</w:t>
-      </w:r>
-      <w:r>
-        <w:rPr>
-          <w:rFonts w:ascii="Helvetica" w:hAnsi="Helvetica" w:cs="Helvetica"/>
-          <w:color w:val="1D2228"/>
-          <w:sz w:val="20"/>
-          <w:szCs w:val="20"/>
-          <w:shd w:val="clear" w:color="auto" w:fill="FFFFFF"/>
-        </w:rPr>
-        <w:t xml:space="preserve"> and the </w:t>
-      </w:r>
-      <w:r>
-        <w:rPr>
-          <w:rFonts w:ascii="Helvetica" w:hAnsi="Helvetica" w:cs="Helvetica"/>
-          <w:color w:val="1D2228"/>
-          <w:sz w:val="20"/>
-          <w:szCs w:val="20"/>
-          <w:shd w:val="clear" w:color="auto" w:fill="FFFFFF"/>
-        </w:rPr>
-        <w:t>Load Cell</w:t>
-      </w:r>
-      <w:r>
-        <w:rPr>
-          <w:rFonts w:ascii="Helvetica" w:hAnsi="Helvetica" w:cs="Helvetica"/>
-          <w:color w:val="1D2228"/>
-          <w:sz w:val="20"/>
-          <w:szCs w:val="20"/>
-          <w:shd w:val="clear" w:color="auto" w:fill="FFFFFF"/>
-        </w:rPr>
-        <w:t xml:space="preserve"> </w:t>
-      </w:r>
-      <w:r>
-        <w:rPr>
-          <w:rFonts w:ascii="Helvetica" w:hAnsi="Helvetica" w:cs="Helvetica"/>
-          <w:color w:val="1D2228"/>
-          <w:sz w:val="20"/>
-          <w:szCs w:val="20"/>
-          <w:shd w:val="clear" w:color="auto" w:fill="FFFFFF"/>
-        </w:rPr>
-        <w:t>needs</w:t>
-      </w:r>
-      <w:r>
-        <w:rPr>
-          <w:rFonts w:ascii="Helvetica" w:hAnsi="Helvetica" w:cs="Helvetica"/>
-          <w:color w:val="1D2228"/>
-          <w:sz w:val="20"/>
-          <w:szCs w:val="20"/>
-          <w:shd w:val="clear" w:color="auto" w:fill="FFFFFF"/>
-        </w:rPr>
-        <w:t xml:space="preserve"> to give feedback about the accuracy over the metal sheet. </w:t>
-      </w:r>
-    </w:p>
-    <w:p>
-      <w:pPr>
-        <w:rPr>
-          <w:rFonts w:ascii="Helvetica" w:hAnsi="Helvetica" w:cs="Helvetica"/>
-          <w:color w:val="1D2228"/>
-          <w:sz w:val="20"/>
-          <w:szCs w:val="20"/>
-          <w:shd w:val="clear" w:color="auto" w:fill="FFFFFF"/>
-        </w:rPr>
-      </w:pPr>
-      <w:r>
-        <w:rPr>
-          <w:rFonts w:ascii="Helvetica" w:hAnsi="Helvetica" w:cs="Helvetica"/>
-          <w:color w:val="1D2228"/>
-          <w:sz w:val="20"/>
-          <w:szCs w:val="20"/>
-          <w:shd w:val="clear" w:color="auto" w:fill="FFFFFF"/>
-        </w:rPr>
-        <w:t xml:space="preserve">The </w:t>
-      </w:r>
-      <w:r>
-        <w:rPr>
-          <w:rFonts w:ascii="Helvetica" w:hAnsi="Helvetica" w:cs="Helvetica"/>
-          <w:color w:val="1D2228"/>
-          <w:sz w:val="20"/>
-          <w:szCs w:val="20"/>
-          <w:shd w:val="clear" w:color="auto" w:fill="FFFFFF"/>
-        </w:rPr>
-        <w:t>Hydraulic</w:t>
-      </w:r>
-      <w:r>
-        <w:rPr>
-          <w:rFonts w:ascii="Helvetica" w:hAnsi="Helvetica" w:cs="Helvetica"/>
-          <w:color w:val="1D2228"/>
-          <w:sz w:val="20"/>
-          <w:szCs w:val="20"/>
-          <w:shd w:val="clear" w:color="auto" w:fill="FFFFFF"/>
-        </w:rPr>
-        <w:t xml:space="preserve"> pump system is used to handle the fixture</w:t>
-      </w:r>
-      <w:r>
-        <w:rPr>
-          <w:rFonts w:ascii="Helvetica" w:hAnsi="Helvetica" w:cs="Helvetica"/>
-          <w:color w:val="1D2228"/>
-          <w:sz w:val="20"/>
-          <w:szCs w:val="20"/>
-          <w:shd w:val="clear" w:color="auto" w:fill="FFFFFF"/>
-        </w:rPr>
-        <w:t xml:space="preserve"> </w:t>
-      </w:r>
-    </w:p>
-    <w:p>
-      <w:r>
-        <w:t>Spindle VFD</w:t>
-      </w:r>
-      <w:r>
-        <w:t xml:space="preserve"> (</w:t>
-      </w:r>
-      <w:r>
-        <w:t>designed for 480VAC/4-20mA</w:t>
-      </w:r>
-      <w:r>
-        <w:t xml:space="preserve">  I assume) will be used to move the robots horizontally </w:t>
-      </w:r>
-    </w:p>
-    <w:p>
-      <w:r>
-        <w:t xml:space="preserve">After reviewing </w:t>
-      </w:r>
-      <w:r>
-        <w:t>manuals and researching some of the hardware</w:t>
-      </w:r>
-      <w:r>
-        <w:t xml:space="preserve"> I decided to </w:t>
+    </w:p>
+    <w:p>
+      <w:r>
+        <w:t>Spindle VFD (designed for 480VAC/4-20</w:t>
+      </w:r>
+      <w:proofErr w:type="gramStart"/>
+      <w:r>
+        <w:t>mA  I</w:t>
+      </w:r>
+      <w:proofErr w:type="gramEnd"/>
+      <w:r>
+        <w:t xml:space="preserve"> assume) will be used to move the robots horizontally </w:t>
+      </w:r>
+    </w:p>
+    <w:p>
+      <w:r>
+        <w:t xml:space="preserve">After reviewing manuals and researching some of the hardware I decided to </w:t>
       </w:r>
       <w:r>
         <w:t>choose</w:t>
@@ -293,10 +168,7 @@
     </w:p>
     <w:p>
       <w:r>
-        <w:t>Star Topology</w:t>
-      </w:r>
-      <w:r>
-        <w:t xml:space="preserve"> would be my choice for </w:t>
+        <w:t xml:space="preserve">Star Topology would be my choice for </w:t>
       </w:r>
       <w:r>
         <w:t>this Fieldbus</w:t>
@@ -432,13 +304,23 @@
         <w:t>some ECAT</w:t>
       </w:r>
       <w:r>
-        <w:t xml:space="preserve"> safety hardware (Controller+SDI+SDO</w:t>
-      </w:r>
+        <w:t xml:space="preserve"> safety hardware (</w:t>
+      </w:r>
+      <w:proofErr w:type="spellStart"/>
+      <w:r>
+        <w:t>Controller+SDI+SDO</w:t>
+      </w:r>
+      <w:proofErr w:type="spellEnd"/>
+      <w:proofErr w:type="gramStart"/>
       <w:r>
         <w:t>)</w:t>
       </w:r>
       <w:r>
-        <w:t xml:space="preserve"> , fences , hard and soft e-stop </w:t>
+        <w:t xml:space="preserve"> ,</w:t>
+      </w:r>
+      <w:proofErr w:type="gramEnd"/>
+      <w:r>
+        <w:t xml:space="preserve"> fences , hard and soft e-stop </w:t>
       </w:r>
       <w:r>
         <w:t xml:space="preserve"> </w:t>
@@ -476,19 +358,72 @@
     </w:p>
     <w:p>
       <w:r>
+        <w:t>Other documents that I would like to include would be:</w:t>
+      </w:r>
+    </w:p>
+    <w:p/>
+    <w:p>
+      <w:r>
+        <w:t>Creating a field bus system typically involves various documents, such as:</w:t>
+      </w:r>
+    </w:p>
+    <w:p>
+      <w:pPr>
+        <w:pStyle w:val="ListParagraph"/>
+        <w:numPr>
+          <w:ilvl w:val="0"/>
+          <w:numId w:val="3"/>
+        </w:numPr>
+      </w:pPr>
+      <w:r>
+        <w:t>System Requirements Specification</w:t>
+      </w:r>
+    </w:p>
+    <w:p>
+      <w:pPr>
+        <w:pStyle w:val="ListParagraph"/>
+        <w:numPr>
+          <w:ilvl w:val="0"/>
+          <w:numId w:val="3"/>
+        </w:numPr>
+      </w:pPr>
+      <w:r>
+        <w:t>Network Topology Diagram</w:t>
+      </w:r>
+    </w:p>
+    <w:p>
+      <w:pPr>
+        <w:pStyle w:val="ListParagraph"/>
+        <w:numPr>
+          <w:ilvl w:val="0"/>
+          <w:numId w:val="3"/>
+        </w:numPr>
+      </w:pPr>
+      <w:r>
+        <w:t>Communication Protocol Documentation</w:t>
+      </w:r>
+    </w:p>
+    <w:p>
+      <w:pPr>
+        <w:pStyle w:val="ListParagraph"/>
+        <w:numPr>
+          <w:ilvl w:val="0"/>
+          <w:numId w:val="3"/>
+        </w:numPr>
+      </w:pPr>
+      <w:r>
+        <w:t>Configuration and Installation Guides</w:t>
+      </w:r>
+    </w:p>
+    <w:p>
+      <w:r>
         <w:t>*</w:t>
       </w:r>
       <w:r>
         <w:t>It</w:t>
       </w:r>
       <w:r>
-        <w:t xml:space="preserve"> would have been great if all devices are compatible with </w:t>
-      </w:r>
-      <w:r>
-        <w:t>ECAT</w:t>
-      </w:r>
-      <w:r>
-        <w:t xml:space="preserve"> protocol. That will give us a better real-time feedback and much better communication using Beckhoff.</w:t>
+        <w:t xml:space="preserve"> would have been great if all devices are compatible with ECAT protocol. That will give us a better real-time feedback and much better communication using Beckhoff.</w:t>
       </w:r>
       <w:r>
         <w:t xml:space="preserve"> Plus removing the switch from the system</w:t>
@@ -516,6 +451,92 @@
 <file path=word/numbering.xml><?xml version="1.0" encoding="utf-8"?>
 <w:numbering xmlns:wpc="http://schemas.microsoft.com/office/word/2010/wordprocessingCanvas" xmlns:cx="http://schemas.microsoft.com/office/drawing/2014/chartex" xmlns:cx1="http://schemas.microsoft.com/office/drawing/2015/9/8/chartex" xmlns:cx2="http://schemas.microsoft.com/office/drawing/2015/10/21/chartex" xmlns:cx3="http://schemas.microsoft.com/office/drawing/2016/5/9/chartex" xmlns:cx4="http://schemas.microsoft.com/office/drawing/2016/5/10/chartex" xmlns:cx5="http://schemas.microsoft.com/office/drawing/2016/5/11/chartex" xmlns:cx6="http://schemas.microsoft.com/office/drawing/2016/5/12/chartex" xmlns:cx7="http://schemas.microsoft.com/office/drawing/2016/5/13/chartex" xmlns:cx8="http://schemas.microsoft.com/office/drawing/2016/5/14/chartex" xmlns:mc="http://schemas.openxmlformats.org/markup-compatibility/2006" xmlns:aink="http://schemas.microsoft.com/office/drawing/2016/ink" xmlns:am3d="http://schemas.microsoft.com/office/drawing/2017/model3d" xmlns:o="urn:schemas-microsoft-com:office:office" xmlns:oel="http://schemas.microsoft.com/office/2019/extlst" xmlns:r="http://schemas.openxmlformats.org/officeDocument/2006/relationships" xmlns:m="http://schemas.openxmlformats.org/officeDocument/2006/math" xmlns:v="urn:schemas-microsoft-com:vml" xmlns:wp14="http://schemas.microsoft.com/office/word/2010/wordprocessingDrawing" xmlns:wp="http://schemas.openxmlformats.org/drawingml/2006/wordprocessingDrawing" xmlns:w10="urn:schemas-microsoft-com:office:word" xmlns:w="http://schemas.openxmlformats.org/wordprocessingml/2006/main" xmlns:w14="http://schemas.microsoft.com/office/word/2010/wordml" xmlns:w15="http://schemas.microsoft.com/office/word/2012/wordml" xmlns:w16cex="http://schemas.microsoft.com/office/word/2018/wordml/cex" xmlns:w16cid="http://schemas.microsoft.com/office/word/2016/wordml/cid" xmlns:w16="http://schemas.microsoft.com/office/word/2018/wordml" xmlns:w16sdtdh="http://schemas.microsoft.com/office/word/2020/wordml/sdtdatahash" xmlns:w16se="http://schemas.microsoft.com/office/word/2015/wordml/symex" xmlns:wpg="http://schemas.microsoft.com/office/word/2010/wordprocessingGroup" xmlns:wpi="http://schemas.microsoft.com/office/word/2010/wordprocessingInk" xmlns:wne="http://schemas.microsoft.com/office/word/2006/wordml" xmlns:wps="http://schemas.microsoft.com/office/word/2010/wordprocessingShape" mc:Ignorable="w14 w15 w16se w16cid w16 w16cex w16sdtdh wp14">
   <w:abstractNum w:abstractNumId="0" w15:restartNumberingAfterBreak="0">
+    <w:nsid w:val="43461C42"/>
+    <w:multiLevelType w:val="hybridMultilevel"/>
+    <w:tmpl w:val="7F02DE00"/>
+    <w:lvl w:ilvl="0" w:tplc="0409000F">
+      <w:start w:val="1"/>
+      <w:numFmt w:val="decimal"/>
+      <w:lvlText w:val="%1."/>
+      <w:lvlJc w:val="left"/>
+      <w:pPr>
+        <w:ind w:left="720" w:hanging="360"/>
+      </w:pPr>
+    </w:lvl>
+    <w:lvl w:ilvl="1" w:tplc="04090019" w:tentative="1">
+      <w:start w:val="1"/>
+      <w:numFmt w:val="lowerLetter"/>
+      <w:lvlText w:val="%2."/>
+      <w:lvlJc w:val="left"/>
+      <w:pPr>
+        <w:ind w:left="1440" w:hanging="360"/>
+      </w:pPr>
+    </w:lvl>
+    <w:lvl w:ilvl="2" w:tplc="0409001B" w:tentative="1">
+      <w:start w:val="1"/>
+      <w:numFmt w:val="lowerRoman"/>
+      <w:lvlText w:val="%3."/>
+      <w:lvlJc w:val="right"/>
+      <w:pPr>
+        <w:ind w:left="2160" w:hanging="180"/>
+      </w:pPr>
+    </w:lvl>
+    <w:lvl w:ilvl="3" w:tplc="0409000F" w:tentative="1">
+      <w:start w:val="1"/>
+      <w:numFmt w:val="decimal"/>
+      <w:lvlText w:val="%4."/>
+      <w:lvlJc w:val="left"/>
+      <w:pPr>
+        <w:ind w:left="2880" w:hanging="360"/>
+      </w:pPr>
+    </w:lvl>
+    <w:lvl w:ilvl="4" w:tplc="04090019" w:tentative="1">
+      <w:start w:val="1"/>
+      <w:numFmt w:val="lowerLetter"/>
+      <w:lvlText w:val="%5."/>
+      <w:lvlJc w:val="left"/>
+      <w:pPr>
+        <w:ind w:left="3600" w:hanging="360"/>
+      </w:pPr>
+    </w:lvl>
+    <w:lvl w:ilvl="5" w:tplc="0409001B" w:tentative="1">
+      <w:start w:val="1"/>
+      <w:numFmt w:val="lowerRoman"/>
+      <w:lvlText w:val="%6."/>
+      <w:lvlJc w:val="right"/>
+      <w:pPr>
+        <w:ind w:left="4320" w:hanging="180"/>
+      </w:pPr>
+    </w:lvl>
+    <w:lvl w:ilvl="6" w:tplc="0409000F" w:tentative="1">
+      <w:start w:val="1"/>
+      <w:numFmt w:val="decimal"/>
+      <w:lvlText w:val="%7."/>
+      <w:lvlJc w:val="left"/>
+      <w:pPr>
+        <w:ind w:left="5040" w:hanging="360"/>
+      </w:pPr>
+    </w:lvl>
+    <w:lvl w:ilvl="7" w:tplc="04090019" w:tentative="1">
+      <w:start w:val="1"/>
+      <w:numFmt w:val="lowerLetter"/>
+      <w:lvlText w:val="%8."/>
+      <w:lvlJc w:val="left"/>
+      <w:pPr>
+        <w:ind w:left="5760" w:hanging="360"/>
+      </w:pPr>
+    </w:lvl>
+    <w:lvl w:ilvl="8" w:tplc="0409001B" w:tentative="1">
+      <w:start w:val="1"/>
+      <w:numFmt w:val="lowerRoman"/>
+      <w:lvlText w:val="%9."/>
+      <w:lvlJc w:val="right"/>
+      <w:pPr>
+        <w:ind w:left="6480" w:hanging="180"/>
+      </w:pPr>
+    </w:lvl>
+  </w:abstractNum>
+  <w:abstractNum w:abstractNumId="1" w15:restartNumberingAfterBreak="0">
     <w:nsid w:val="45C44589"/>
     <w:multiLevelType w:val="hybridMultilevel"/>
     <w:tmpl w:val="BCCC8C08"/>
@@ -601,7 +622,7 @@
       </w:pPr>
     </w:lvl>
   </w:abstractNum>
-  <w:abstractNum w:abstractNumId="1" w15:restartNumberingAfterBreak="0">
+  <w:abstractNum w:abstractNumId="2" w15:restartNumberingAfterBreak="0">
     <w:nsid w:val="57FF1862"/>
     <w:multiLevelType w:val="multilevel"/>
     <w:tmpl w:val="3F4475F0"/>
@@ -751,9 +772,12 @@
     </w:lvl>
   </w:abstractNum>
   <w:num w:numId="1" w16cid:durableId="174224074">
+    <w:abstractNumId w:val="2"/>
+  </w:num>
+  <w:num w:numId="2" w16cid:durableId="1069351630">
     <w:abstractNumId w:val="1"/>
   </w:num>
-  <w:num w:numId="2" w16cid:durableId="1069351630">
+  <w:num w:numId="3" w16cid:durableId="2010012189">
     <w:abstractNumId w:val="0"/>
   </w:num>
 </w:numbering>
@@ -1161,6 +1185,7 @@
   <w:style w:type="character" w:default="1" w:styleId="DefaultParagraphFont">
     <w:name w:val="Default Paragraph Font"/>
     <w:uiPriority w:val="1"/>
+    <w:semiHidden/>
     <w:unhideWhenUsed/>
   </w:style>
   <w:style w:type="table" w:default="1" w:styleId="TableNormal">

</xml_diff>